<commit_message>
SQL task 2 update
</commit_message>
<xml_diff>
--- a/SQL_task_2_OS.docx
+++ b/SQL_task_2_OS.docx
@@ -440,7 +440,10 @@
       </w:r>
       <w:proofErr w:type="gramEnd"/>
       <w:r>
-        <w:t>*) as cnt FROM [OrderDetails]</w:t>
+        <w:t>ProductID</w:t>
+      </w:r>
+      <w:r>
+        <w:t>) as cnt FROM [OrderDetails]</w:t>
       </w:r>
     </w:p>
     <w:p>

</xml_diff>

<commit_message>
Sql task 2 update (part 5)
</commit_message>
<xml_diff>
--- a/SQL_task_2_OS.docx
+++ b/SQL_task_2_OS.docx
@@ -106,12 +106,14 @@
           </w:rPr>
           <w:t>/</w:t>
         </w:r>
+        <w:proofErr w:type="spellStart"/>
         <w:r>
           <w:rPr>
             <w:rStyle w:val="Hyperlink"/>
           </w:rPr>
           <w:t>sql</w:t>
         </w:r>
+        <w:proofErr w:type="spellEnd"/>
         <w:r>
           <w:rPr>
             <w:rStyle w:val="Hyperlink"/>
@@ -119,12 +121,14 @@
           </w:rPr>
           <w:t>/</w:t>
         </w:r>
+        <w:proofErr w:type="spellStart"/>
         <w:r>
           <w:rPr>
             <w:rStyle w:val="Hyperlink"/>
           </w:rPr>
           <w:t>trysql</w:t>
         </w:r>
+        <w:proofErr w:type="spellEnd"/>
         <w:r>
           <w:rPr>
             <w:rStyle w:val="Hyperlink"/>
@@ -158,12 +162,14 @@
           </w:rPr>
           <w:t>=</w:t>
         </w:r>
+        <w:proofErr w:type="spellStart"/>
         <w:r>
           <w:rPr>
             <w:rStyle w:val="Hyperlink"/>
           </w:rPr>
           <w:t>trysql</w:t>
         </w:r>
+        <w:proofErr w:type="spellEnd"/>
         <w:r>
           <w:rPr>
             <w:rStyle w:val="Hyperlink"/>
@@ -242,7 +248,23 @@
     </w:p>
     <w:p>
       <w:r>
-        <w:t>where CustomerID not in (select CustomerId from [Orders])</w:t>
+        <w:t xml:space="preserve">where </w:t>
+      </w:r>
+      <w:proofErr w:type="spellStart"/>
+      <w:r>
+        <w:t>CustomerID</w:t>
+      </w:r>
+      <w:proofErr w:type="spellEnd"/>
+      <w:r>
+        <w:t xml:space="preserve"> not in (select </w:t>
+      </w:r>
+      <w:proofErr w:type="spellStart"/>
+      <w:r>
+        <w:t>CustomerId</w:t>
+      </w:r>
+      <w:proofErr w:type="spellEnd"/>
+      <w:r>
+        <w:t xml:space="preserve"> from [Orders])</w:t>
       </w:r>
     </w:p>
     <w:p>
@@ -318,20 +340,32 @@
       <w:r>
         <w:t xml:space="preserve">on </w:t>
       </w:r>
+      <w:proofErr w:type="spellStart"/>
       <w:proofErr w:type="gramStart"/>
       <w:r>
-        <w:t>C.CustomerID=O.CustomerID</w:t>
-      </w:r>
+        <w:t>C.CustomerID</w:t>
+      </w:r>
+      <w:proofErr w:type="spellEnd"/>
+      <w:r>
+        <w:t>=</w:t>
+      </w:r>
+      <w:proofErr w:type="spellStart"/>
+      <w:r>
+        <w:t>O.CustomerID</w:t>
+      </w:r>
+      <w:proofErr w:type="spellEnd"/>
       <w:proofErr w:type="gramEnd"/>
     </w:p>
     <w:p>
       <w:r>
         <w:t xml:space="preserve">where </w:t>
       </w:r>
+      <w:proofErr w:type="spellStart"/>
       <w:proofErr w:type="gramStart"/>
       <w:r>
         <w:t>O.CustomerID</w:t>
       </w:r>
+      <w:proofErr w:type="spellEnd"/>
       <w:proofErr w:type="gramEnd"/>
       <w:r>
         <w:t xml:space="preserve"> is NULL</w:t>
@@ -425,9 +459,14 @@
       <w:r>
         <w:t>MAX(</w:t>
       </w:r>
+      <w:proofErr w:type="spellStart"/>
       <w:proofErr w:type="gramEnd"/>
       <w:r>
-        <w:t>cnt) from</w:t>
+        <w:t>cnt</w:t>
+      </w:r>
+      <w:proofErr w:type="spellEnd"/>
+      <w:r>
+        <w:t>) from</w:t>
       </w:r>
     </w:p>
     <w:p>
@@ -438,17 +477,43 @@
       <w:r>
         <w:t>count(</w:t>
       </w:r>
+      <w:proofErr w:type="spellStart"/>
       <w:proofErr w:type="gramEnd"/>
       <w:r>
         <w:t>ProductID</w:t>
       </w:r>
-      <w:r>
-        <w:t>) as cnt FROM [OrderDetails]</w:t>
-      </w:r>
-    </w:p>
-    <w:p>
-      <w:r>
-        <w:t>group by OrderID)</w:t>
+      <w:proofErr w:type="spellEnd"/>
+      <w:r>
+        <w:t xml:space="preserve">) as </w:t>
+      </w:r>
+      <w:proofErr w:type="spellStart"/>
+      <w:r>
+        <w:t>cnt</w:t>
+      </w:r>
+      <w:proofErr w:type="spellEnd"/>
+      <w:r>
+        <w:t xml:space="preserve"> FROM [</w:t>
+      </w:r>
+      <w:proofErr w:type="spellStart"/>
+      <w:r>
+        <w:t>OrderDetails</w:t>
+      </w:r>
+      <w:proofErr w:type="spellEnd"/>
+      <w:r>
+        <w:t>]</w:t>
+      </w:r>
+    </w:p>
+    <w:p>
+      <w:r>
+        <w:t xml:space="preserve">group by </w:t>
+      </w:r>
+      <w:proofErr w:type="spellStart"/>
+      <w:r>
+        <w:t>OrderID</w:t>
+      </w:r>
+      <w:proofErr w:type="spellEnd"/>
+      <w:r>
+        <w:t>)</w:t>
       </w:r>
     </w:p>
     <w:p>
@@ -567,7 +632,15 @@
     </w:p>
     <w:p>
       <w:r>
-        <w:t xml:space="preserve">where BirthDate </w:t>
+        <w:t xml:space="preserve">where </w:t>
+      </w:r>
+      <w:proofErr w:type="spellStart"/>
+      <w:r>
+        <w:t>BirthDate</w:t>
+      </w:r>
+      <w:proofErr w:type="spellEnd"/>
+      <w:r>
+        <w:t xml:space="preserve"> </w:t>
       </w:r>
       <w:r>
         <w:t>&lt;</w:t>
@@ -596,8 +669,13 @@
     </w:p>
     <w:p>
       <w:r>
-        <w:t>order by BirthDate</w:t>
-      </w:r>
+        <w:t xml:space="preserve">order by </w:t>
+      </w:r>
+      <w:proofErr w:type="spellStart"/>
+      <w:r>
+        <w:t>BirthDate</w:t>
+      </w:r>
+      <w:proofErr w:type="spellEnd"/>
       <w:r>
         <w:t xml:space="preserve"> desc</w:t>
       </w:r>
@@ -722,7 +800,15 @@
       </w:r>
       <w:proofErr w:type="gramEnd"/>
       <w:r>
-        <w:t xml:space="preserve">distinct customerID) </w:t>
+        <w:t xml:space="preserve">distinct </w:t>
+      </w:r>
+      <w:proofErr w:type="spellStart"/>
+      <w:r>
+        <w:t>customerID</w:t>
+      </w:r>
+      <w:proofErr w:type="spellEnd"/>
+      <w:r>
+        <w:t xml:space="preserve">) </w:t>
       </w:r>
     </w:p>
     <w:p>
@@ -732,42 +818,82 @@
     </w:p>
     <w:p>
       <w:r>
-        <w:t xml:space="preserve">join [OrderDetails] OD on </w:t>
-      </w:r>
+        <w:t>join [</w:t>
+      </w:r>
+      <w:proofErr w:type="spellStart"/>
+      <w:r>
+        <w:t>OrderDetails</w:t>
+      </w:r>
+      <w:proofErr w:type="spellEnd"/>
+      <w:r>
+        <w:t xml:space="preserve">] OD on </w:t>
+      </w:r>
+      <w:proofErr w:type="spellStart"/>
       <w:proofErr w:type="gramStart"/>
       <w:r>
-        <w:t>O.OrderID=OD.OrderID</w:t>
-      </w:r>
+        <w:t>O.OrderID</w:t>
+      </w:r>
+      <w:proofErr w:type="spellEnd"/>
+      <w:r>
+        <w:t>=</w:t>
+      </w:r>
+      <w:proofErr w:type="spellStart"/>
+      <w:r>
+        <w:t>OD.OrderID</w:t>
+      </w:r>
+      <w:proofErr w:type="spellEnd"/>
       <w:proofErr w:type="gramEnd"/>
     </w:p>
     <w:p>
       <w:r>
         <w:t xml:space="preserve">join [Products] P on </w:t>
       </w:r>
+      <w:proofErr w:type="spellStart"/>
       <w:proofErr w:type="gramStart"/>
       <w:r>
-        <w:t>OD.ProductID=P.ProductID</w:t>
-      </w:r>
+        <w:t>OD.ProductID</w:t>
+      </w:r>
+      <w:proofErr w:type="spellEnd"/>
+      <w:r>
+        <w:t>=</w:t>
+      </w:r>
+      <w:proofErr w:type="spellStart"/>
+      <w:r>
+        <w:t>P.ProductID</w:t>
+      </w:r>
+      <w:proofErr w:type="spellEnd"/>
       <w:proofErr w:type="gramEnd"/>
     </w:p>
     <w:p>
       <w:r>
         <w:t xml:space="preserve">join [Suppliers] S on </w:t>
       </w:r>
+      <w:proofErr w:type="spellStart"/>
       <w:proofErr w:type="gramStart"/>
       <w:r>
-        <w:t>P.SupplierID=S.SupplierID</w:t>
-      </w:r>
+        <w:t>P.SupplierID</w:t>
+      </w:r>
+      <w:proofErr w:type="spellEnd"/>
+      <w:r>
+        <w:t>=</w:t>
+      </w:r>
+      <w:proofErr w:type="spellStart"/>
+      <w:r>
+        <w:t>S.SupplierID</w:t>
+      </w:r>
+      <w:proofErr w:type="spellEnd"/>
       <w:proofErr w:type="gramEnd"/>
     </w:p>
     <w:p>
       <w:r>
         <w:t xml:space="preserve">where </w:t>
       </w:r>
+      <w:proofErr w:type="spellStart"/>
       <w:proofErr w:type="gramStart"/>
       <w:r>
         <w:t>S.Country</w:t>
       </w:r>
+      <w:proofErr w:type="spellEnd"/>
       <w:proofErr w:type="gramEnd"/>
       <w:r>
         <w:t xml:space="preserve"> in ('UK', 'Spain')</w:t>
@@ -876,9 +1002,11 @@
         </w:rPr>
         <w:t xml:space="preserve"> </w:t>
       </w:r>
+      <w:proofErr w:type="spellStart"/>
       <w:r>
         <w:t>Dodsworth</w:t>
       </w:r>
+      <w:proofErr w:type="spellEnd"/>
       <w:r>
         <w:rPr>
           <w:lang w:val="ru-RU"/>
@@ -947,18 +1075,71 @@
     </w:p>
     <w:p>
       <w:r>
-        <w:t>SELECT * FROM [Employees] where FirstName = 'Anne'</w:t>
-      </w:r>
-    </w:p>
-    <w:p>
-      <w:r>
-        <w:t>Union All</w:t>
-      </w:r>
-    </w:p>
-    <w:p>
-      <w:r>
-        <w:t>SELECT * from [Employees] where Notes like '%Anne%'</w:t>
-      </w:r>
+        <w:t xml:space="preserve">SELECT </w:t>
+      </w:r>
+      <w:proofErr w:type="spellStart"/>
+      <w:proofErr w:type="gramStart"/>
+      <w:r>
+        <w:t>EmployeeID,LastName</w:t>
+      </w:r>
+      <w:proofErr w:type="gramEnd"/>
+      <w:r>
+        <w:t>,FirstName,BirthDate,Photo,Notes</w:t>
+      </w:r>
+      <w:proofErr w:type="spellEnd"/>
+      <w:r>
+        <w:t xml:space="preserve">, count(*) as </w:t>
+      </w:r>
+      <w:proofErr w:type="spellStart"/>
+      <w:r>
+        <w:t>cnt</w:t>
+      </w:r>
+      <w:proofErr w:type="spellEnd"/>
+    </w:p>
+    <w:p>
+      <w:r>
+        <w:t>from</w:t>
+      </w:r>
+    </w:p>
+    <w:p>
+      <w:r>
+        <w:t>(SELECT * FROM [Employees]</w:t>
+      </w:r>
+    </w:p>
+    <w:p>
+      <w:r>
+        <w:t xml:space="preserve">union all </w:t>
+      </w:r>
+    </w:p>
+    <w:p>
+      <w:r>
+        <w:t>SELECT * FROM [Employees] where FirstName = 'Anne')</w:t>
+      </w:r>
+    </w:p>
+    <w:p>
+      <w:r>
+        <w:t>where FirstName = 'Anne'</w:t>
+      </w:r>
+    </w:p>
+    <w:p>
+      <w:pPr>
+        <w:rPr>
+          <w:noProof/>
+        </w:rPr>
+      </w:pPr>
+      <w:r>
+        <w:t xml:space="preserve">group by </w:t>
+      </w:r>
+      <w:proofErr w:type="spellStart"/>
+      <w:proofErr w:type="gramStart"/>
+      <w:r>
+        <w:t>EmployeeID,LastName</w:t>
+      </w:r>
+      <w:proofErr w:type="gramEnd"/>
+      <w:r>
+        <w:t>,FirstName,BirthDate,Photo,Notes</w:t>
+      </w:r>
+      <w:proofErr w:type="spellEnd"/>
     </w:p>
     <w:p>
       <w:r>
@@ -967,10 +1148,10 @@
         </w:rPr>
         <w:lastRenderedPageBreak/>
         <w:drawing>
-          <wp:inline distT="0" distB="0" distL="0" distR="0" wp14:anchorId="47B59D42" wp14:editId="3D242F21">
-            <wp:extent cx="5763490" cy="2101601"/>
-            <wp:effectExtent l="0" t="0" r="0" b="0"/>
-            <wp:docPr id="7" name="Picture 7" descr="Graphical user interface, application, Teams&#10;&#10;Description automatically generated"/>
+          <wp:inline distT="0" distB="0" distL="0" distR="0" wp14:anchorId="48B963DC" wp14:editId="4BF21D05">
+            <wp:extent cx="6152515" cy="2646045"/>
+            <wp:effectExtent l="0" t="0" r="635" b="1905"/>
+            <wp:docPr id="3" name="Picture 3" descr="Graphical user interface, text, application, email, Teams&#10;&#10;Description automatically generated"/>
             <wp:cNvGraphicFramePr>
               <a:graphicFrameLocks xmlns:a="http://schemas.openxmlformats.org/drawingml/2006/main" noChangeAspect="1"/>
             </wp:cNvGraphicFramePr>
@@ -978,11 +1159,11 @@
               <a:graphicData uri="http://schemas.openxmlformats.org/drawingml/2006/picture">
                 <pic:pic xmlns:pic="http://schemas.openxmlformats.org/drawingml/2006/picture">
                   <pic:nvPicPr>
-                    <pic:cNvPr id="7" name="Picture 7" descr="Graphical user interface, application, Teams&#10;&#10;Description automatically generated"/>
+                    <pic:cNvPr id="3" name="Picture 3" descr="Graphical user interface, text, application, email, Teams&#10;&#10;Description automatically generated"/>
                     <pic:cNvPicPr/>
                   </pic:nvPicPr>
                   <pic:blipFill>
-                    <a:blip r:embed="rId11" cstate="print">
+                    <a:blip r:embed="rId11">
                       <a:extLst>
                         <a:ext uri="{28A0092B-C50C-407E-A947-70E740481C1C}">
                           <a14:useLocalDpi xmlns:a14="http://schemas.microsoft.com/office/drawing/2010/main" val="0"/>
@@ -996,7 +1177,7 @@
                   <pic:spPr>
                     <a:xfrm>
                       <a:off x="0" y="0"/>
-                      <a:ext cx="5786372" cy="2109945"/>
+                      <a:ext cx="6152515" cy="2646045"/>
                     </a:xfrm>
                     <a:prstGeom prst="rect">
                       <a:avLst/>
@@ -1232,6 +1413,20 @@
         <w:rPr>
           <w:lang w:val="ru-RU"/>
         </w:rPr>
+        <w:br w:type="page"/>
+      </w:r>
+    </w:p>
+    <w:p>
+      <w:pPr>
+        <w:rPr>
+          <w:lang w:val="ru-RU"/>
+        </w:rPr>
+      </w:pPr>
+      <w:r>
+        <w:rPr>
+          <w:lang w:val="ru-RU"/>
+        </w:rPr>
+        <w:lastRenderedPageBreak/>
         <w:t xml:space="preserve">7) </w:t>
       </w:r>
       <w:r>
@@ -1249,9 +1444,11 @@
         </w:rPr>
         <w:t xml:space="preserve"> сгруппируйте поставщиков (</w:t>
       </w:r>
+      <w:proofErr w:type="spellStart"/>
       <w:r>
         <w:t>SupplierName</w:t>
       </w:r>
+      <w:proofErr w:type="spellEnd"/>
       <w:r>
         <w:rPr>
           <w:lang w:val="ru-RU"/>
@@ -1303,7 +1500,6 @@
     </w:p>
     <w:p>
       <w:r>
-        <w:lastRenderedPageBreak/>
         <w:t>SELECT SUBSTR(SupplierName,1,</w:t>
       </w:r>
       <w:proofErr w:type="gramStart"/>
@@ -1312,7 +1508,15 @@
       </w:r>
       <w:proofErr w:type="gramEnd"/>
       <w:r>
-        <w:t xml:space="preserve">|' - '||count(*) as Letter_count  </w:t>
+        <w:t xml:space="preserve">|' - '||count(*) as </w:t>
+      </w:r>
+      <w:proofErr w:type="spellStart"/>
+      <w:r>
+        <w:t>Letter_count</w:t>
+      </w:r>
+      <w:proofErr w:type="spellEnd"/>
+      <w:r>
+        <w:t xml:space="preserve">  </w:t>
       </w:r>
     </w:p>
     <w:p>
@@ -1401,18 +1605,22 @@
         </w:rPr>
         <w:t>ывести кастомеров (</w:t>
       </w:r>
+      <w:proofErr w:type="spellStart"/>
       <w:r>
         <w:t>customerid</w:t>
       </w:r>
+      <w:proofErr w:type="spellEnd"/>
       <w:r>
         <w:rPr>
           <w:lang w:val="ru-RU"/>
         </w:rPr>
         <w:t xml:space="preserve">, </w:t>
       </w:r>
+      <w:proofErr w:type="spellStart"/>
       <w:r>
         <w:t>customername</w:t>
       </w:r>
+      <w:proofErr w:type="spellEnd"/>
       <w:r>
         <w:rPr>
           <w:lang w:val="ru-RU"/>
@@ -1462,14 +1670,29 @@
       <w:r>
         <w:t xml:space="preserve">select </w:t>
       </w:r>
+      <w:proofErr w:type="spellStart"/>
       <w:proofErr w:type="gramStart"/>
       <w:r>
         <w:t>C.customerid</w:t>
       </w:r>
+      <w:proofErr w:type="spellEnd"/>
       <w:proofErr w:type="gramEnd"/>
       <w:r>
-        <w:t>, C.customername, P.Price</w:t>
-      </w:r>
+        <w:t xml:space="preserve">, </w:t>
+      </w:r>
+      <w:proofErr w:type="spellStart"/>
+      <w:r>
+        <w:t>C.customername</w:t>
+      </w:r>
+      <w:proofErr w:type="spellEnd"/>
+      <w:r>
+        <w:t xml:space="preserve">, </w:t>
+      </w:r>
+      <w:proofErr w:type="spellStart"/>
+      <w:r>
+        <w:t>P.Price</w:t>
+      </w:r>
+      <w:proofErr w:type="spellEnd"/>
     </w:p>
     <w:p>
       <w:r>
@@ -1480,53 +1703,103 @@
       <w:r>
         <w:t xml:space="preserve">join [Orders] O on </w:t>
       </w:r>
+      <w:proofErr w:type="spellStart"/>
       <w:proofErr w:type="gramStart"/>
       <w:r>
-        <w:t>C.CustomerID=O.CustomerID</w:t>
-      </w:r>
+        <w:t>C.CustomerID</w:t>
+      </w:r>
+      <w:proofErr w:type="spellEnd"/>
+      <w:r>
+        <w:t>=</w:t>
+      </w:r>
+      <w:proofErr w:type="spellStart"/>
+      <w:r>
+        <w:t>O.CustomerID</w:t>
+      </w:r>
+      <w:proofErr w:type="spellEnd"/>
       <w:proofErr w:type="gramEnd"/>
     </w:p>
     <w:p>
       <w:r>
-        <w:t xml:space="preserve">join [OrderDetails] OD on </w:t>
-      </w:r>
+        <w:t>join [</w:t>
+      </w:r>
+      <w:proofErr w:type="spellStart"/>
+      <w:r>
+        <w:t>OrderDetails</w:t>
+      </w:r>
+      <w:proofErr w:type="spellEnd"/>
+      <w:r>
+        <w:t xml:space="preserve">] OD on </w:t>
+      </w:r>
+      <w:proofErr w:type="spellStart"/>
       <w:proofErr w:type="gramStart"/>
       <w:r>
-        <w:t>OD.OrderID=O.OrderID</w:t>
-      </w:r>
+        <w:t>OD.OrderID</w:t>
+      </w:r>
+      <w:proofErr w:type="spellEnd"/>
+      <w:r>
+        <w:t>=</w:t>
+      </w:r>
+      <w:proofErr w:type="spellStart"/>
+      <w:r>
+        <w:t>O.OrderID</w:t>
+      </w:r>
+      <w:proofErr w:type="spellEnd"/>
       <w:proofErr w:type="gramEnd"/>
     </w:p>
     <w:p>
       <w:r>
         <w:t xml:space="preserve">join [Products] P on </w:t>
       </w:r>
+      <w:proofErr w:type="spellStart"/>
       <w:proofErr w:type="gramStart"/>
       <w:r>
-        <w:t>P.ProductID=OD.ProductID</w:t>
-      </w:r>
+        <w:t>P.ProductID</w:t>
+      </w:r>
+      <w:proofErr w:type="spellEnd"/>
+      <w:r>
+        <w:t>=</w:t>
+      </w:r>
+      <w:proofErr w:type="spellStart"/>
+      <w:r>
+        <w:t>OD.ProductID</w:t>
+      </w:r>
+      <w:proofErr w:type="spellEnd"/>
       <w:proofErr w:type="gramEnd"/>
     </w:p>
     <w:p>
       <w:r>
         <w:t xml:space="preserve">where </w:t>
       </w:r>
+      <w:proofErr w:type="spellStart"/>
       <w:proofErr w:type="gramStart"/>
       <w:r>
         <w:t>P.ProductID</w:t>
       </w:r>
+      <w:proofErr w:type="spellEnd"/>
       <w:proofErr w:type="gramEnd"/>
       <w:r>
-        <w:t xml:space="preserve"> in (select ProductID from [Products] order by Price desc limit 2) </w:t>
+        <w:t xml:space="preserve"> in (select </w:t>
+      </w:r>
+      <w:proofErr w:type="spellStart"/>
+      <w:r>
+        <w:t>ProductID</w:t>
+      </w:r>
+      <w:proofErr w:type="spellEnd"/>
+      <w:r>
+        <w:t xml:space="preserve"> from [Products] order by Price desc limit 2) </w:t>
       </w:r>
     </w:p>
     <w:p>
       <w:r>
         <w:t xml:space="preserve">order by </w:t>
       </w:r>
+      <w:proofErr w:type="spellStart"/>
       <w:proofErr w:type="gramStart"/>
       <w:r>
         <w:t>P.Price</w:t>
       </w:r>
+      <w:proofErr w:type="spellEnd"/>
       <w:proofErr w:type="gramEnd"/>
       <w:r>
         <w:t xml:space="preserve"> desc</w:t>
@@ -1583,7 +1856,7 @@
     </w:p>
     <w:sectPr>
       <w:pgSz w:w="12240" w:h="15840"/>
-      <w:pgMar w:top="1134" w:right="850" w:bottom="1134" w:left="1701" w:header="720" w:footer="720" w:gutter="0"/>
+      <w:pgMar w:top="1134" w:right="850" w:bottom="900" w:left="1701" w:header="720" w:footer="720" w:gutter="0"/>
       <w:cols w:space="720"/>
       <w:docGrid w:linePitch="360"/>
     </w:sectPr>

</xml_diff>

<commit_message>
SQL task 2 update - 5 part
</commit_message>
<xml_diff>
--- a/SQL_task_2_OS.docx
+++ b/SQL_task_2_OS.docx
@@ -106,14 +106,12 @@
           </w:rPr>
           <w:t>/</w:t>
         </w:r>
-        <w:proofErr w:type="spellStart"/>
         <w:r>
           <w:rPr>
             <w:rStyle w:val="Hyperlink"/>
           </w:rPr>
           <w:t>sql</w:t>
         </w:r>
-        <w:proofErr w:type="spellEnd"/>
         <w:r>
           <w:rPr>
             <w:rStyle w:val="Hyperlink"/>
@@ -121,14 +119,12 @@
           </w:rPr>
           <w:t>/</w:t>
         </w:r>
-        <w:proofErr w:type="spellStart"/>
         <w:r>
           <w:rPr>
             <w:rStyle w:val="Hyperlink"/>
           </w:rPr>
           <w:t>trysql</w:t>
         </w:r>
-        <w:proofErr w:type="spellEnd"/>
         <w:r>
           <w:rPr>
             <w:rStyle w:val="Hyperlink"/>
@@ -162,14 +158,12 @@
           </w:rPr>
           <w:t>=</w:t>
         </w:r>
-        <w:proofErr w:type="spellStart"/>
         <w:r>
           <w:rPr>
             <w:rStyle w:val="Hyperlink"/>
           </w:rPr>
           <w:t>trysql</w:t>
         </w:r>
-        <w:proofErr w:type="spellEnd"/>
         <w:r>
           <w:rPr>
             <w:rStyle w:val="Hyperlink"/>
@@ -248,23 +242,7 @@
     </w:p>
     <w:p>
       <w:r>
-        <w:t xml:space="preserve">where </w:t>
-      </w:r>
-      <w:proofErr w:type="spellStart"/>
-      <w:r>
-        <w:t>CustomerID</w:t>
-      </w:r>
-      <w:proofErr w:type="spellEnd"/>
-      <w:r>
-        <w:t xml:space="preserve"> not in (select </w:t>
-      </w:r>
-      <w:proofErr w:type="spellStart"/>
-      <w:r>
-        <w:t>CustomerId</w:t>
-      </w:r>
-      <w:proofErr w:type="spellEnd"/>
-      <w:r>
-        <w:t xml:space="preserve"> from [Orders])</w:t>
+        <w:t>where CustomerID not in (select CustomerId from [Orders])</w:t>
       </w:r>
     </w:p>
     <w:p>
@@ -318,57 +296,22 @@
     <w:p/>
     <w:p>
       <w:r>
-        <w:t xml:space="preserve">SELECT * FROM [Customers] </w:t>
-      </w:r>
-      <w:proofErr w:type="gramStart"/>
-      <w:r>
-        <w:t>C</w:t>
-      </w:r>
-      <w:proofErr w:type="gramEnd"/>
-    </w:p>
-    <w:p>
-      <w:r>
-        <w:t xml:space="preserve">left join [Orders] </w:t>
-      </w:r>
-      <w:proofErr w:type="gramStart"/>
-      <w:r>
-        <w:t>O</w:t>
-      </w:r>
-      <w:proofErr w:type="gramEnd"/>
-    </w:p>
-    <w:p>
-      <w:r>
-        <w:t xml:space="preserve">on </w:t>
-      </w:r>
-      <w:proofErr w:type="spellStart"/>
-      <w:proofErr w:type="gramStart"/>
-      <w:r>
-        <w:t>C.CustomerID</w:t>
-      </w:r>
-      <w:proofErr w:type="spellEnd"/>
-      <w:r>
-        <w:t>=</w:t>
-      </w:r>
-      <w:proofErr w:type="spellStart"/>
-      <w:r>
-        <w:t>O.CustomerID</w:t>
-      </w:r>
-      <w:proofErr w:type="spellEnd"/>
-      <w:proofErr w:type="gramEnd"/>
-    </w:p>
-    <w:p>
-      <w:r>
-        <w:t xml:space="preserve">where </w:t>
-      </w:r>
-      <w:proofErr w:type="spellStart"/>
-      <w:proofErr w:type="gramStart"/>
-      <w:r>
-        <w:t>O.CustomerID</w:t>
-      </w:r>
-      <w:proofErr w:type="spellEnd"/>
-      <w:proofErr w:type="gramEnd"/>
-      <w:r>
-        <w:t xml:space="preserve"> is NULL</w:t>
+        <w:t>SELECT * FROM [Customers] C</w:t>
+      </w:r>
+    </w:p>
+    <w:p>
+      <w:r>
+        <w:t>left join [Orders] O</w:t>
+      </w:r>
+    </w:p>
+    <w:p>
+      <w:r>
+        <w:t>on C.CustomerID=O.CustomerID</w:t>
+      </w:r>
+    </w:p>
+    <w:p>
+      <w:r>
+        <w:t>where O.CustomerID is NULL</w:t>
       </w:r>
     </w:p>
     <w:p>
@@ -453,67 +396,23 @@
     </w:p>
     <w:p>
       <w:r>
-        <w:t xml:space="preserve">Select </w:t>
-      </w:r>
-      <w:proofErr w:type="gramStart"/>
-      <w:r>
-        <w:t>MAX(</w:t>
-      </w:r>
-      <w:proofErr w:type="spellStart"/>
-      <w:proofErr w:type="gramEnd"/>
-      <w:r>
-        <w:t>cnt</w:t>
-      </w:r>
-      <w:proofErr w:type="spellEnd"/>
-      <w:r>
-        <w:t>) from</w:t>
-      </w:r>
-    </w:p>
-    <w:p>
-      <w:r>
-        <w:t xml:space="preserve">(SELECT </w:t>
-      </w:r>
-      <w:proofErr w:type="gramStart"/>
-      <w:r>
-        <w:t>count(</w:t>
-      </w:r>
-      <w:proofErr w:type="spellStart"/>
-      <w:proofErr w:type="gramEnd"/>
+        <w:t>Select MAX(cnt) from</w:t>
+      </w:r>
+    </w:p>
+    <w:p>
+      <w:r>
+        <w:t>(SELECT count(</w:t>
+      </w:r>
       <w:r>
         <w:t>ProductID</w:t>
       </w:r>
-      <w:proofErr w:type="spellEnd"/>
-      <w:r>
-        <w:t xml:space="preserve">) as </w:t>
-      </w:r>
-      <w:proofErr w:type="spellStart"/>
-      <w:r>
-        <w:t>cnt</w:t>
-      </w:r>
-      <w:proofErr w:type="spellEnd"/>
-      <w:r>
-        <w:t xml:space="preserve"> FROM [</w:t>
-      </w:r>
-      <w:proofErr w:type="spellStart"/>
-      <w:r>
-        <w:t>OrderDetails</w:t>
-      </w:r>
-      <w:proofErr w:type="spellEnd"/>
-      <w:r>
-        <w:t>]</w:t>
-      </w:r>
-    </w:p>
-    <w:p>
-      <w:r>
-        <w:t xml:space="preserve">group by </w:t>
-      </w:r>
-      <w:proofErr w:type="spellStart"/>
-      <w:r>
-        <w:t>OrderID</w:t>
-      </w:r>
-      <w:proofErr w:type="spellEnd"/>
-      <w:r>
-        <w:t>)</w:t>
+      <w:r>
+        <w:t>) as cnt FROM [OrderDetails]</w:t>
+      </w:r>
+    </w:p>
+    <w:p>
+      <w:r>
+        <w:t>group by OrderID)</w:t>
       </w:r>
     </w:p>
     <w:p>
@@ -632,15 +531,7 @@
     </w:p>
     <w:p>
       <w:r>
-        <w:t xml:space="preserve">where </w:t>
-      </w:r>
-      <w:proofErr w:type="spellStart"/>
-      <w:r>
-        <w:t>BirthDate</w:t>
-      </w:r>
-      <w:proofErr w:type="spellEnd"/>
-      <w:r>
-        <w:t xml:space="preserve"> </w:t>
+        <w:t xml:space="preserve">where BirthDate </w:t>
       </w:r>
       <w:r>
         <w:t>&lt;</w:t>
@@ -669,13 +560,8 @@
     </w:p>
     <w:p>
       <w:r>
-        <w:t xml:space="preserve">order by </w:t>
-      </w:r>
-      <w:proofErr w:type="spellStart"/>
-      <w:r>
-        <w:t>BirthDate</w:t>
-      </w:r>
-      <w:proofErr w:type="spellEnd"/>
+        <w:t>order by BirthDate</w:t>
+      </w:r>
       <w:r>
         <w:t xml:space="preserve"> desc</w:t>
       </w:r>
@@ -792,23 +678,7 @@
     </w:p>
     <w:p>
       <w:r>
-        <w:t xml:space="preserve">SELECT </w:t>
-      </w:r>
-      <w:proofErr w:type="gramStart"/>
-      <w:r>
-        <w:t>count(</w:t>
-      </w:r>
-      <w:proofErr w:type="gramEnd"/>
-      <w:r>
-        <w:t xml:space="preserve">distinct </w:t>
-      </w:r>
-      <w:proofErr w:type="spellStart"/>
-      <w:r>
-        <w:t>customerID</w:t>
-      </w:r>
-      <w:proofErr w:type="spellEnd"/>
-      <w:r>
-        <w:t xml:space="preserve">) </w:t>
+        <w:t xml:space="preserve">SELECT count(distinct customerID) </w:t>
       </w:r>
     </w:p>
     <w:p>
@@ -818,85 +688,22 @@
     </w:p>
     <w:p>
       <w:r>
-        <w:t>join [</w:t>
-      </w:r>
-      <w:proofErr w:type="spellStart"/>
-      <w:r>
-        <w:t>OrderDetails</w:t>
-      </w:r>
-      <w:proofErr w:type="spellEnd"/>
-      <w:r>
-        <w:t xml:space="preserve">] OD on </w:t>
-      </w:r>
-      <w:proofErr w:type="spellStart"/>
-      <w:proofErr w:type="gramStart"/>
-      <w:r>
-        <w:t>O.OrderID</w:t>
-      </w:r>
-      <w:proofErr w:type="spellEnd"/>
-      <w:r>
-        <w:t>=</w:t>
-      </w:r>
-      <w:proofErr w:type="spellStart"/>
-      <w:r>
-        <w:t>OD.OrderID</w:t>
-      </w:r>
-      <w:proofErr w:type="spellEnd"/>
-      <w:proofErr w:type="gramEnd"/>
-    </w:p>
-    <w:p>
-      <w:r>
-        <w:t xml:space="preserve">join [Products] P on </w:t>
-      </w:r>
-      <w:proofErr w:type="spellStart"/>
-      <w:proofErr w:type="gramStart"/>
-      <w:r>
-        <w:t>OD.ProductID</w:t>
-      </w:r>
-      <w:proofErr w:type="spellEnd"/>
-      <w:r>
-        <w:t>=</w:t>
-      </w:r>
-      <w:proofErr w:type="spellStart"/>
-      <w:r>
-        <w:t>P.ProductID</w:t>
-      </w:r>
-      <w:proofErr w:type="spellEnd"/>
-      <w:proofErr w:type="gramEnd"/>
-    </w:p>
-    <w:p>
-      <w:r>
-        <w:t xml:space="preserve">join [Suppliers] S on </w:t>
-      </w:r>
-      <w:proofErr w:type="spellStart"/>
-      <w:proofErr w:type="gramStart"/>
-      <w:r>
-        <w:t>P.SupplierID</w:t>
-      </w:r>
-      <w:proofErr w:type="spellEnd"/>
-      <w:r>
-        <w:t>=</w:t>
-      </w:r>
-      <w:proofErr w:type="spellStart"/>
-      <w:r>
-        <w:t>S.SupplierID</w:t>
-      </w:r>
-      <w:proofErr w:type="spellEnd"/>
-      <w:proofErr w:type="gramEnd"/>
-    </w:p>
-    <w:p>
-      <w:r>
-        <w:t xml:space="preserve">where </w:t>
-      </w:r>
-      <w:proofErr w:type="spellStart"/>
-      <w:proofErr w:type="gramStart"/>
-      <w:r>
-        <w:t>S.Country</w:t>
-      </w:r>
-      <w:proofErr w:type="spellEnd"/>
-      <w:proofErr w:type="gramEnd"/>
-      <w:r>
-        <w:t xml:space="preserve"> in ('UK', 'Spain')</w:t>
+        <w:t>join [OrderDetails] OD on O.OrderID=OD.OrderID</w:t>
+      </w:r>
+    </w:p>
+    <w:p>
+      <w:r>
+        <w:t>join [Products] P on OD.ProductID=P.ProductID</w:t>
+      </w:r>
+    </w:p>
+    <w:p>
+      <w:r>
+        <w:t>join [Suppliers] S on P.SupplierID=S.SupplierID</w:t>
+      </w:r>
+    </w:p>
+    <w:p>
+      <w:r>
+        <w:t>where S.Country in ('UK', 'Spain')</w:t>
       </w:r>
       <w:r>
         <w:tab/>
@@ -1002,11 +809,9 @@
         </w:rPr>
         <w:t xml:space="preserve"> </w:t>
       </w:r>
-      <w:proofErr w:type="spellStart"/>
       <w:r>
         <w:t>Dodsworth</w:t>
       </w:r>
-      <w:proofErr w:type="spellEnd"/>
       <w:r>
         <w:rPr>
           <w:lang w:val="ru-RU"/>
@@ -1075,26 +880,8 @@
     </w:p>
     <w:p>
       <w:r>
-        <w:t xml:space="preserve">SELECT </w:t>
-      </w:r>
-      <w:proofErr w:type="spellStart"/>
-      <w:proofErr w:type="gramStart"/>
-      <w:r>
-        <w:t>EmployeeID,LastName</w:t>
-      </w:r>
-      <w:proofErr w:type="gramEnd"/>
-      <w:r>
-        <w:t>,FirstName,BirthDate,Photo,Notes</w:t>
-      </w:r>
-      <w:proofErr w:type="spellEnd"/>
-      <w:r>
-        <w:t xml:space="preserve">, count(*) as </w:t>
-      </w:r>
-      <w:proofErr w:type="spellStart"/>
-      <w:r>
-        <w:t>cnt</w:t>
-      </w:r>
-      <w:proofErr w:type="spellEnd"/>
+        <w:t>SELECT EmployeeID,LastName,FirstName,BirthDate,Photo,Notes, count(*) as cnt</w:t>
+      </w:r>
     </w:p>
     <w:p>
       <w:r>
@@ -1122,24 +909,14 @@
       </w:r>
     </w:p>
     <w:p>
-      <w:pPr>
-        <w:rPr>
-          <w:noProof/>
-        </w:rPr>
-      </w:pPr>
-      <w:r>
-        <w:t xml:space="preserve">group by </w:t>
-      </w:r>
-      <w:proofErr w:type="spellStart"/>
-      <w:proofErr w:type="gramStart"/>
-      <w:r>
-        <w:t>EmployeeID,LastName</w:t>
-      </w:r>
-      <w:proofErr w:type="gramEnd"/>
-      <w:r>
-        <w:t>,FirstName,BirthDate,Photo,Notes</w:t>
-      </w:r>
-      <w:proofErr w:type="spellEnd"/>
+      <w:r>
+        <w:t>group by EmployeeID,LastName,FirstName,BirthDate,Photo,Notes</w:t>
+      </w:r>
+    </w:p>
+    <w:p>
+      <w:r>
+        <w:t>having cnt&gt;1</w:t>
+      </w:r>
     </w:p>
     <w:p>
       <w:r>
@@ -1148,10 +925,10 @@
         </w:rPr>
         <w:lastRenderedPageBreak/>
         <w:drawing>
-          <wp:inline distT="0" distB="0" distL="0" distR="0" wp14:anchorId="48B963DC" wp14:editId="4BF21D05">
-            <wp:extent cx="6152515" cy="2646045"/>
-            <wp:effectExtent l="0" t="0" r="635" b="1905"/>
-            <wp:docPr id="3" name="Picture 3" descr="Graphical user interface, text, application, email, Teams&#10;&#10;Description automatically generated"/>
+          <wp:inline distT="0" distB="0" distL="0" distR="0" wp14:anchorId="0B5F627B" wp14:editId="2759FE69">
+            <wp:extent cx="6152515" cy="2568575"/>
+            <wp:effectExtent l="0" t="0" r="635" b="3175"/>
+            <wp:docPr id="4" name="Picture 4" descr="Graphical user interface, text, application, email&#10;&#10;Description automatically generated"/>
             <wp:cNvGraphicFramePr>
               <a:graphicFrameLocks xmlns:a="http://schemas.openxmlformats.org/drawingml/2006/main" noChangeAspect="1"/>
             </wp:cNvGraphicFramePr>
@@ -1159,11 +936,11 @@
               <a:graphicData uri="http://schemas.openxmlformats.org/drawingml/2006/picture">
                 <pic:pic xmlns:pic="http://schemas.openxmlformats.org/drawingml/2006/picture">
                   <pic:nvPicPr>
-                    <pic:cNvPr id="3" name="Picture 3" descr="Graphical user interface, text, application, email, Teams&#10;&#10;Description automatically generated"/>
+                    <pic:cNvPr id="4" name="Picture 4" descr="Graphical user interface, text, application, email&#10;&#10;Description automatically generated"/>
                     <pic:cNvPicPr/>
                   </pic:nvPicPr>
                   <pic:blipFill>
-                    <a:blip r:embed="rId11">
+                    <a:blip r:embed="rId11" cstate="print">
                       <a:extLst>
                         <a:ext uri="{28A0092B-C50C-407E-A947-70E740481C1C}">
                           <a14:useLocalDpi xmlns:a14="http://schemas.microsoft.com/office/drawing/2010/main" val="0"/>
@@ -1177,7 +954,7 @@
                   <pic:spPr>
                     <a:xfrm>
                       <a:off x="0" y="0"/>
-                      <a:ext cx="6152515" cy="2646045"/>
+                      <a:ext cx="6152515" cy="2568575"/>
                     </a:xfrm>
                     <a:prstGeom prst="rect">
                       <a:avLst/>
@@ -1191,6 +968,89 @@
       </w:r>
     </w:p>
     <w:p>
+      <w:r>
+        <w:t xml:space="preserve">WITH ABC as </w:t>
+      </w:r>
+    </w:p>
+    <w:p>
+      <w:r>
+        <w:t>(SELECT * FROM [Employees]</w:t>
+      </w:r>
+    </w:p>
+    <w:p>
+      <w:r>
+        <w:t xml:space="preserve">union all </w:t>
+      </w:r>
+    </w:p>
+    <w:p>
+      <w:r>
+        <w:t>SELECT * FROM [Employees] where FirstName = 'Anne')</w:t>
+      </w:r>
+    </w:p>
+    <w:p>
+      <w:r>
+        <w:t>SELECT EmployeeID,LastName,FirstName,BirthDate,Photo,Notes,count(*) FROM ABC</w:t>
+      </w:r>
+    </w:p>
+    <w:p>
+      <w:r>
+        <w:t>group by EmployeeID,LastName,FirstName,BirthDate,Photo,Notes</w:t>
+      </w:r>
+    </w:p>
+    <w:p>
+      <w:r>
+        <w:t>HAVING (COUNT(*) &gt;1)</w:t>
+      </w:r>
+    </w:p>
+    <w:p>
+      <w:r>
+        <w:rPr>
+          <w:noProof/>
+        </w:rPr>
+        <w:drawing>
+          <wp:inline distT="0" distB="0" distL="0" distR="0" wp14:anchorId="350C98A2" wp14:editId="5D628FD5">
+            <wp:extent cx="6152515" cy="2645410"/>
+            <wp:effectExtent l="0" t="0" r="635" b="2540"/>
+            <wp:docPr id="5" name="Picture 5" descr="Graphical user interface, application, Teams&#10;&#10;Description automatically generated"/>
+            <wp:cNvGraphicFramePr>
+              <a:graphicFrameLocks xmlns:a="http://schemas.openxmlformats.org/drawingml/2006/main" noChangeAspect="1"/>
+            </wp:cNvGraphicFramePr>
+            <a:graphic xmlns:a="http://schemas.openxmlformats.org/drawingml/2006/main">
+              <a:graphicData uri="http://schemas.openxmlformats.org/drawingml/2006/picture">
+                <pic:pic xmlns:pic="http://schemas.openxmlformats.org/drawingml/2006/picture">
+                  <pic:nvPicPr>
+                    <pic:cNvPr id="5" name="Picture 5" descr="Graphical user interface, application, Teams&#10;&#10;Description automatically generated"/>
+                    <pic:cNvPicPr/>
+                  </pic:nvPicPr>
+                  <pic:blipFill>
+                    <a:blip r:embed="rId12" cstate="print">
+                      <a:extLst>
+                        <a:ext uri="{28A0092B-C50C-407E-A947-70E740481C1C}">
+                          <a14:useLocalDpi xmlns:a14="http://schemas.microsoft.com/office/drawing/2010/main" val="0"/>
+                        </a:ext>
+                      </a:extLst>
+                    </a:blip>
+                    <a:stretch>
+                      <a:fillRect/>
+                    </a:stretch>
+                  </pic:blipFill>
+                  <pic:spPr>
+                    <a:xfrm>
+                      <a:off x="0" y="0"/>
+                      <a:ext cx="6152515" cy="2645410"/>
+                    </a:xfrm>
+                    <a:prstGeom prst="rect">
+                      <a:avLst/>
+                    </a:prstGeom>
+                  </pic:spPr>
+                </pic:pic>
+              </a:graphicData>
+            </a:graphic>
+          </wp:inline>
+        </w:drawing>
+      </w:r>
+    </w:p>
+    <w:p>
       <w:pPr>
         <w:rPr>
           <w:lang w:val="ru-RU"/>
@@ -1321,6 +1181,7 @@
     </w:p>
     <w:p>
       <w:r>
+        <w:lastRenderedPageBreak/>
         <w:t>Select S_SUM, C_SUM, (case when S.S_SUM&lt;&gt;C.C_SUM then 'N' else 'Y' end) AS RESULT</w:t>
       </w:r>
     </w:p>
@@ -1331,28 +1192,12 @@
     </w:p>
     <w:p>
       <w:r>
-        <w:t>(select sum(</w:t>
-      </w:r>
-      <w:proofErr w:type="gramStart"/>
-      <w:r>
-        <w:t>length(</w:t>
-      </w:r>
-      <w:proofErr w:type="gramEnd"/>
-      <w:r>
-        <w:t xml:space="preserve">Country)) as S_SUM from [Suppliers]) S, </w:t>
-      </w:r>
-    </w:p>
-    <w:p>
-      <w:r>
-        <w:t>(select sum(</w:t>
-      </w:r>
-      <w:proofErr w:type="gramStart"/>
-      <w:r>
-        <w:t>length(</w:t>
-      </w:r>
-      <w:proofErr w:type="gramEnd"/>
-      <w:r>
-        <w:t>Country)) as C_SUM from [Customers]) C</w:t>
+        <w:t xml:space="preserve">(select sum(length(Country)) as S_SUM from [Suppliers]) S, </w:t>
+      </w:r>
+    </w:p>
+    <w:p>
+      <w:r>
+        <w:t>(select sum(length(Country)) as C_SUM from [Customers]) C</w:t>
       </w:r>
     </w:p>
     <w:p>
@@ -1376,7 +1221,7 @@
                     <pic:cNvPicPr/>
                   </pic:nvPicPr>
                   <pic:blipFill>
-                    <a:blip r:embed="rId12" cstate="print">
+                    <a:blip r:embed="rId13" cstate="print">
                       <a:extLst>
                         <a:ext uri="{28A0092B-C50C-407E-A947-70E740481C1C}">
                           <a14:useLocalDpi xmlns:a14="http://schemas.microsoft.com/office/drawing/2010/main" val="0"/>
@@ -1413,20 +1258,6 @@
         <w:rPr>
           <w:lang w:val="ru-RU"/>
         </w:rPr>
-        <w:br w:type="page"/>
-      </w:r>
-    </w:p>
-    <w:p>
-      <w:pPr>
-        <w:rPr>
-          <w:lang w:val="ru-RU"/>
-        </w:rPr>
-      </w:pPr>
-      <w:r>
-        <w:rPr>
-          <w:lang w:val="ru-RU"/>
-        </w:rPr>
-        <w:lastRenderedPageBreak/>
         <w:t xml:space="preserve">7) </w:t>
       </w:r>
       <w:r>
@@ -1444,11 +1275,9 @@
         </w:rPr>
         <w:t xml:space="preserve"> сгруппируйте поставщиков (</w:t>
       </w:r>
-      <w:proofErr w:type="spellStart"/>
       <w:r>
         <w:t>SupplierName</w:t>
       </w:r>
-      <w:proofErr w:type="spellEnd"/>
       <w:r>
         <w:rPr>
           <w:lang w:val="ru-RU"/>
@@ -1500,23 +1329,7 @@
     </w:p>
     <w:p>
       <w:r>
-        <w:t>SELECT SUBSTR(SupplierName,1,</w:t>
-      </w:r>
-      <w:proofErr w:type="gramStart"/>
-      <w:r>
-        <w:t>1)|</w:t>
-      </w:r>
-      <w:proofErr w:type="gramEnd"/>
-      <w:r>
-        <w:t xml:space="preserve">|' - '||count(*) as </w:t>
-      </w:r>
-      <w:proofErr w:type="spellStart"/>
-      <w:r>
-        <w:t>Letter_count</w:t>
-      </w:r>
-      <w:proofErr w:type="spellEnd"/>
-      <w:r>
-        <w:t xml:space="preserve">  </w:t>
+        <w:t xml:space="preserve">SELECT SUBSTR(SupplierName,1,1)||' - '||count(*) as Letter_count  </w:t>
       </w:r>
     </w:p>
     <w:p>
@@ -1560,7 +1373,7 @@
                     <pic:cNvPicPr/>
                   </pic:nvPicPr>
                   <pic:blipFill>
-                    <a:blip r:embed="rId13" cstate="print">
+                    <a:blip r:embed="rId14" cstate="print">
                       <a:extLst>
                         <a:ext uri="{28A0092B-C50C-407E-A947-70E740481C1C}">
                           <a14:useLocalDpi xmlns:a14="http://schemas.microsoft.com/office/drawing/2010/main" val="0"/>
@@ -1597,6 +1410,7 @@
         <w:rPr>
           <w:lang w:val="ru-RU"/>
         </w:rPr>
+        <w:lastRenderedPageBreak/>
         <w:t>8) В</w:t>
       </w:r>
       <w:r>
@@ -1605,22 +1419,18 @@
         </w:rPr>
         <w:t>ывести кастомеров (</w:t>
       </w:r>
-      <w:proofErr w:type="spellStart"/>
       <w:r>
         <w:t>customerid</w:t>
       </w:r>
-      <w:proofErr w:type="spellEnd"/>
       <w:r>
         <w:rPr>
           <w:lang w:val="ru-RU"/>
         </w:rPr>
         <w:t xml:space="preserve">, </w:t>
       </w:r>
-      <w:proofErr w:type="spellStart"/>
       <w:r>
         <w:t>customername</w:t>
       </w:r>
-      <w:proofErr w:type="spellEnd"/>
       <w:r>
         <w:rPr>
           <w:lang w:val="ru-RU"/>
@@ -1668,31 +1478,8 @@
     </w:p>
     <w:p>
       <w:r>
-        <w:t xml:space="preserve">select </w:t>
-      </w:r>
-      <w:proofErr w:type="spellStart"/>
-      <w:proofErr w:type="gramStart"/>
-      <w:r>
-        <w:t>C.customerid</w:t>
-      </w:r>
-      <w:proofErr w:type="spellEnd"/>
-      <w:proofErr w:type="gramEnd"/>
-      <w:r>
-        <w:t xml:space="preserve">, </w:t>
-      </w:r>
-      <w:proofErr w:type="spellStart"/>
-      <w:r>
-        <w:t>C.customername</w:t>
-      </w:r>
-      <w:proofErr w:type="spellEnd"/>
-      <w:r>
-        <w:t xml:space="preserve">, </w:t>
-      </w:r>
-      <w:proofErr w:type="spellStart"/>
-      <w:r>
-        <w:t>P.Price</w:t>
-      </w:r>
-      <w:proofErr w:type="spellEnd"/>
+        <w:t>select C.customerid, C.customername, P.Price</w:t>
+      </w:r>
     </w:p>
     <w:p>
       <w:r>
@@ -1701,108 +1488,27 @@
     </w:p>
     <w:p>
       <w:r>
-        <w:t xml:space="preserve">join [Orders] O on </w:t>
-      </w:r>
-      <w:proofErr w:type="spellStart"/>
-      <w:proofErr w:type="gramStart"/>
-      <w:r>
-        <w:t>C.CustomerID</w:t>
-      </w:r>
-      <w:proofErr w:type="spellEnd"/>
-      <w:r>
-        <w:t>=</w:t>
-      </w:r>
-      <w:proofErr w:type="spellStart"/>
-      <w:r>
-        <w:t>O.CustomerID</w:t>
-      </w:r>
-      <w:proofErr w:type="spellEnd"/>
-      <w:proofErr w:type="gramEnd"/>
-    </w:p>
-    <w:p>
-      <w:r>
-        <w:t>join [</w:t>
-      </w:r>
-      <w:proofErr w:type="spellStart"/>
-      <w:r>
-        <w:t>OrderDetails</w:t>
-      </w:r>
-      <w:proofErr w:type="spellEnd"/>
-      <w:r>
-        <w:t xml:space="preserve">] OD on </w:t>
-      </w:r>
-      <w:proofErr w:type="spellStart"/>
-      <w:proofErr w:type="gramStart"/>
-      <w:r>
-        <w:t>OD.OrderID</w:t>
-      </w:r>
-      <w:proofErr w:type="spellEnd"/>
-      <w:r>
-        <w:t>=</w:t>
-      </w:r>
-      <w:proofErr w:type="spellStart"/>
-      <w:r>
-        <w:t>O.OrderID</w:t>
-      </w:r>
-      <w:proofErr w:type="spellEnd"/>
-      <w:proofErr w:type="gramEnd"/>
-    </w:p>
-    <w:p>
-      <w:r>
-        <w:t xml:space="preserve">join [Products] P on </w:t>
-      </w:r>
-      <w:proofErr w:type="spellStart"/>
-      <w:proofErr w:type="gramStart"/>
-      <w:r>
-        <w:t>P.ProductID</w:t>
-      </w:r>
-      <w:proofErr w:type="spellEnd"/>
-      <w:r>
-        <w:t>=</w:t>
-      </w:r>
-      <w:proofErr w:type="spellStart"/>
-      <w:r>
-        <w:t>OD.ProductID</w:t>
-      </w:r>
-      <w:proofErr w:type="spellEnd"/>
-      <w:proofErr w:type="gramEnd"/>
-    </w:p>
-    <w:p>
-      <w:r>
-        <w:t xml:space="preserve">where </w:t>
-      </w:r>
-      <w:proofErr w:type="spellStart"/>
-      <w:proofErr w:type="gramStart"/>
-      <w:r>
-        <w:t>P.ProductID</w:t>
-      </w:r>
-      <w:proofErr w:type="spellEnd"/>
-      <w:proofErr w:type="gramEnd"/>
-      <w:r>
-        <w:t xml:space="preserve"> in (select </w:t>
-      </w:r>
-      <w:proofErr w:type="spellStart"/>
-      <w:r>
-        <w:t>ProductID</w:t>
-      </w:r>
-      <w:proofErr w:type="spellEnd"/>
-      <w:r>
-        <w:t xml:space="preserve"> from [Products] order by Price desc limit 2) </w:t>
-      </w:r>
-    </w:p>
-    <w:p>
-      <w:r>
-        <w:t xml:space="preserve">order by </w:t>
-      </w:r>
-      <w:proofErr w:type="spellStart"/>
-      <w:proofErr w:type="gramStart"/>
-      <w:r>
-        <w:t>P.Price</w:t>
-      </w:r>
-      <w:proofErr w:type="spellEnd"/>
-      <w:proofErr w:type="gramEnd"/>
-      <w:r>
-        <w:t xml:space="preserve"> desc</w:t>
+        <w:t>join [Orders] O on C.CustomerID=O.CustomerID</w:t>
+      </w:r>
+    </w:p>
+    <w:p>
+      <w:r>
+        <w:t>join [OrderDetails] OD on OD.OrderID=O.OrderID</w:t>
+      </w:r>
+    </w:p>
+    <w:p>
+      <w:r>
+        <w:t>join [Products] P on P.ProductID=OD.ProductID</w:t>
+      </w:r>
+    </w:p>
+    <w:p>
+      <w:r>
+        <w:t xml:space="preserve">where P.ProductID in (select ProductID from [Products] order by Price desc limit 2) </w:t>
+      </w:r>
+    </w:p>
+    <w:p>
+      <w:r>
+        <w:t>order by P.Price desc</w:t>
       </w:r>
     </w:p>
     <w:p>
@@ -1810,7 +1516,6 @@
         <w:rPr>
           <w:noProof/>
         </w:rPr>
-        <w:lastRenderedPageBreak/>
         <w:drawing>
           <wp:inline distT="0" distB="0" distL="0" distR="0" wp14:anchorId="33D29B1F" wp14:editId="65CE9017">
             <wp:extent cx="6152515" cy="3593465"/>
@@ -1827,7 +1532,7 @@
                     <pic:cNvPicPr/>
                   </pic:nvPicPr>
                   <pic:blipFill>
-                    <a:blip r:embed="rId14" cstate="print">
+                    <a:blip r:embed="rId15" cstate="print">
                       <a:extLst>
                         <a:ext uri="{28A0092B-C50C-407E-A947-70E740481C1C}">
                           <a14:useLocalDpi xmlns:a14="http://schemas.microsoft.com/office/drawing/2010/main" val="0"/>

</xml_diff>